<commit_message>
Updating the Basic SQL
</commit_message>
<xml_diff>
--- a/SQL/Chinook_Database.docx
+++ b/SQL/Chinook_Database.docx
@@ -37,6 +37,9 @@
         <w:ind w:left="1440"/>
       </w:pPr>
       <w:r>
+        <w:rPr>
+          <w:noProof/>
+        </w:rPr>
         <w:drawing>
           <wp:inline distT="0" distB="0" distL="0" distR="0" wp14:anchorId="3869C5C2" wp14:editId="0CA21794">
             <wp:extent cx="3400900" cy="6106377"/>
@@ -92,6 +95,9 @@
         <w:ind w:left="1440"/>
       </w:pPr>
       <w:r>
+        <w:rPr>
+          <w:noProof/>
+        </w:rPr>
         <w:drawing>
           <wp:inline distT="0" distB="0" distL="0" distR="0" wp14:anchorId="362528C2" wp14:editId="2D79B761">
             <wp:extent cx="5449060" cy="9250066"/>
@@ -147,6 +153,9 @@
         <w:ind w:left="1440"/>
       </w:pPr>
       <w:r>
+        <w:rPr>
+          <w:noProof/>
+        </w:rPr>
         <w:drawing>
           <wp:inline distT="0" distB="0" distL="0" distR="0" wp14:anchorId="51497C39" wp14:editId="394A9683">
             <wp:extent cx="3877216" cy="2448267"/>
@@ -202,6 +211,9 @@
         <w:ind w:left="1440"/>
       </w:pPr>
       <w:r>
+        <w:rPr>
+          <w:noProof/>
+        </w:rPr>
         <w:drawing>
           <wp:inline distT="0" distB="0" distL="0" distR="0" wp14:anchorId="4EA9E110" wp14:editId="014EEE3D">
             <wp:extent cx="4658375" cy="3667637"/>
@@ -257,6 +269,9 @@
         <w:ind w:left="1440"/>
       </w:pPr>
       <w:r>
+        <w:rPr>
+          <w:noProof/>
+        </w:rPr>
         <w:drawing>
           <wp:inline distT="0" distB="0" distL="0" distR="0" wp14:anchorId="46C70261" wp14:editId="005B665B">
             <wp:extent cx="4982270" cy="4439270"/>
@@ -312,6 +327,9 @@
         <w:ind w:left="1440"/>
       </w:pPr>
       <w:r>
+        <w:rPr>
+          <w:noProof/>
+        </w:rPr>
         <w:drawing>
           <wp:inline distT="0" distB="0" distL="0" distR="0" wp14:anchorId="592A9DCE" wp14:editId="13D36EB8">
             <wp:extent cx="7440063" cy="3400900"/>
@@ -357,6 +375,162 @@
           <w:numId w:val="3"/>
         </w:numPr>
       </w:pPr>
+      <w:r>
+        <w:t>Counting the number of customers per each sales representative</w:t>
+      </w:r>
+    </w:p>
+    <w:p>
+      <w:pPr>
+        <w:pStyle w:val="ListParagraph"/>
+        <w:ind w:left="1440"/>
+      </w:pPr>
+      <w:r>
+        <w:drawing>
+          <wp:inline distT="0" distB="0" distL="0" distR="0" wp14:anchorId="4BF4F2BD" wp14:editId="1B5CF7E9">
+            <wp:extent cx="6220693" cy="2648320"/>
+            <wp:effectExtent l="0" t="0" r="0" b="0"/>
+            <wp:docPr id="983493076" name="Picture 1" descr="A screenshot of a computer&#10;&#10;AI-generated content may be incorrect."/>
+            <wp:cNvGraphicFramePr>
+              <a:graphicFrameLocks xmlns:a="http://schemas.openxmlformats.org/drawingml/2006/main" noChangeAspect="1"/>
+            </wp:cNvGraphicFramePr>
+            <a:graphic xmlns:a="http://schemas.openxmlformats.org/drawingml/2006/main">
+              <a:graphicData uri="http://schemas.openxmlformats.org/drawingml/2006/picture">
+                <pic:pic xmlns:pic="http://schemas.openxmlformats.org/drawingml/2006/picture">
+                  <pic:nvPicPr>
+                    <pic:cNvPr id="983493076" name="Picture 1" descr="A screenshot of a computer&#10;&#10;AI-generated content may be incorrect."/>
+                    <pic:cNvPicPr/>
+                  </pic:nvPicPr>
+                  <pic:blipFill>
+                    <a:blip r:embed="rId11"/>
+                    <a:stretch>
+                      <a:fillRect/>
+                    </a:stretch>
+                  </pic:blipFill>
+                  <pic:spPr>
+                    <a:xfrm>
+                      <a:off x="0" y="0"/>
+                      <a:ext cx="6220693" cy="2648320"/>
+                    </a:xfrm>
+                    <a:prstGeom prst="rect">
+                      <a:avLst/>
+                    </a:prstGeom>
+                  </pic:spPr>
+                </pic:pic>
+              </a:graphicData>
+            </a:graphic>
+          </wp:inline>
+        </w:drawing>
+      </w:r>
+    </w:p>
+    <w:p>
+      <w:pPr>
+        <w:pStyle w:val="ListParagraph"/>
+        <w:numPr>
+          <w:ilvl w:val="0"/>
+          <w:numId w:val="3"/>
+        </w:numPr>
+      </w:pPr>
+      <w:r>
+        <w:t xml:space="preserve">Looking at customer total bill </w:t>
+      </w:r>
+    </w:p>
+    <w:p>
+      <w:pPr>
+        <w:pStyle w:val="ListParagraph"/>
+        <w:ind w:left="1440"/>
+      </w:pPr>
+      <w:r>
+        <w:drawing>
+          <wp:inline distT="0" distB="0" distL="0" distR="0" wp14:anchorId="0510099B" wp14:editId="7F6A583B">
+            <wp:extent cx="6639852" cy="5772956"/>
+            <wp:effectExtent l="0" t="0" r="8890" b="0"/>
+            <wp:docPr id="1098259341" name="Picture 1" descr="A screenshot of a computer&#10;&#10;AI-generated content may be incorrect."/>
+            <wp:cNvGraphicFramePr>
+              <a:graphicFrameLocks xmlns:a="http://schemas.openxmlformats.org/drawingml/2006/main" noChangeAspect="1"/>
+            </wp:cNvGraphicFramePr>
+            <a:graphic xmlns:a="http://schemas.openxmlformats.org/drawingml/2006/main">
+              <a:graphicData uri="http://schemas.openxmlformats.org/drawingml/2006/picture">
+                <pic:pic xmlns:pic="http://schemas.openxmlformats.org/drawingml/2006/picture">
+                  <pic:nvPicPr>
+                    <pic:cNvPr id="1098259341" name="Picture 1" descr="A screenshot of a computer&#10;&#10;AI-generated content may be incorrect."/>
+                    <pic:cNvPicPr/>
+                  </pic:nvPicPr>
+                  <pic:blipFill>
+                    <a:blip r:embed="rId12"/>
+                    <a:stretch>
+                      <a:fillRect/>
+                    </a:stretch>
+                  </pic:blipFill>
+                  <pic:spPr>
+                    <a:xfrm>
+                      <a:off x="0" y="0"/>
+                      <a:ext cx="6639852" cy="5772956"/>
+                    </a:xfrm>
+                    <a:prstGeom prst="rect">
+                      <a:avLst/>
+                    </a:prstGeom>
+                  </pic:spPr>
+                </pic:pic>
+              </a:graphicData>
+            </a:graphic>
+          </wp:inline>
+        </w:drawing>
+      </w:r>
+    </w:p>
+    <w:p>
+      <w:pPr>
+        <w:pStyle w:val="ListParagraph"/>
+        <w:numPr>
+          <w:ilvl w:val="0"/>
+          <w:numId w:val="3"/>
+        </w:numPr>
+      </w:pPr>
+      <w:r>
+        <w:t>Looking at total price sell of track with track name</w:t>
+      </w:r>
+    </w:p>
+    <w:p>
+      <w:pPr>
+        <w:pStyle w:val="ListParagraph"/>
+        <w:ind w:left="1440"/>
+      </w:pPr>
+      <w:r>
+        <w:drawing>
+          <wp:inline distT="0" distB="0" distL="0" distR="0" wp14:anchorId="14B843A5" wp14:editId="52D8B997">
+            <wp:extent cx="7440063" cy="5944430"/>
+            <wp:effectExtent l="0" t="0" r="8890" b="0"/>
+            <wp:docPr id="2078531083" name="Picture 1" descr="A screenshot of a computer&#10;&#10;AI-generated content may be incorrect."/>
+            <wp:cNvGraphicFramePr>
+              <a:graphicFrameLocks xmlns:a="http://schemas.openxmlformats.org/drawingml/2006/main" noChangeAspect="1"/>
+            </wp:cNvGraphicFramePr>
+            <a:graphic xmlns:a="http://schemas.openxmlformats.org/drawingml/2006/main">
+              <a:graphicData uri="http://schemas.openxmlformats.org/drawingml/2006/picture">
+                <pic:pic xmlns:pic="http://schemas.openxmlformats.org/drawingml/2006/picture">
+                  <pic:nvPicPr>
+                    <pic:cNvPr id="2078531083" name="Picture 1" descr="A screenshot of a computer&#10;&#10;AI-generated content may be incorrect."/>
+                    <pic:cNvPicPr/>
+                  </pic:nvPicPr>
+                  <pic:blipFill>
+                    <a:blip r:embed="rId13"/>
+                    <a:stretch>
+                      <a:fillRect/>
+                    </a:stretch>
+                  </pic:blipFill>
+                  <pic:spPr>
+                    <a:xfrm>
+                      <a:off x="0" y="0"/>
+                      <a:ext cx="7440063" cy="5944430"/>
+                    </a:xfrm>
+                    <a:prstGeom prst="rect">
+                      <a:avLst/>
+                    </a:prstGeom>
+                  </pic:spPr>
+                </pic:pic>
+              </a:graphicData>
+            </a:graphic>
+          </wp:inline>
+        </w:drawing>
+      </w:r>
     </w:p>
     <w:sectPr>
       <w:pgSz w:w="11906" w:h="16838"/>

</xml_diff>